<commit_message>
Update installation and running guide
</commit_message>
<xml_diff>
--- a/Installing and Running Django Windows 10.docx
+++ b/Installing and Running Django Windows 10.docx
@@ -92,7 +92,15 @@
         </w:numPr>
       </w:pPr>
       <w:r>
-        <w:t>Now that Python is installed we need to add it, and its Pip utility, to our PATH. By doing this we can run Python and Pip on the command line without specifying the</w:t>
+        <w:t xml:space="preserve">Now that Python is </w:t>
+      </w:r>
+      <w:proofErr w:type="gramStart"/>
+      <w:r>
+        <w:t>installed</w:t>
+      </w:r>
+      <w:proofErr w:type="gramEnd"/>
+      <w:r>
+        <w:t xml:space="preserve"> we need to add it, and its Pip utility, to our PATH. By doing this we can run Python and Pip on the command line without specifying the</w:t>
       </w:r>
       <w:r>
         <w:t>ir whole path</w:t>
@@ -137,7 +145,7 @@
           <w:noProof/>
         </w:rPr>
         <w:drawing>
-          <wp:inline distT="0" distB="0" distL="0" distR="0" wp14:anchorId="44C7DF3F" wp14:editId="6A5B8673">
+          <wp:inline distT="0" distB="0" distL="0" distR="0" wp14:anchorId="0F121DC9" wp14:editId="450D6995">
             <wp:extent cx="3283889" cy="3108536"/>
             <wp:effectExtent l="0" t="0" r="0" b="0"/>
             <wp:docPr id="1" name="Picture 1"/>
@@ -198,7 +206,7 @@
           <w:noProof/>
         </w:rPr>
         <w:drawing>
-          <wp:inline distT="0" distB="0" distL="0" distR="0" wp14:anchorId="7C7EB7EB" wp14:editId="482BD444">
+          <wp:inline distT="0" distB="0" distL="0" distR="0" wp14:anchorId="2E98507F" wp14:editId="2454EA09">
             <wp:extent cx="3029447" cy="2891968"/>
             <wp:effectExtent l="0" t="0" r="0" b="3810"/>
             <wp:docPr id="2" name="Picture 2"/>
@@ -279,7 +287,15 @@
         </w:numPr>
       </w:pPr>
       <w:r>
-        <w:t>"C:\Users\&lt; user name &gt;\AppData\Local\Programs\Python\Python37\</w:t>
+        <w:t>"C:\Users\&lt; user name &gt;\</w:t>
+      </w:r>
+      <w:proofErr w:type="spellStart"/>
+      <w:r>
+        <w:t>AppData</w:t>
+      </w:r>
+      <w:proofErr w:type="spellEnd"/>
+      <w:r>
+        <w:t>\Local\Programs\Python\Python37\</w:t>
       </w:r>
       <w:r>
         <w:t>”</w:t>
@@ -318,7 +334,15 @@
         </w:numPr>
       </w:pPr>
       <w:r>
-        <w:t>"C:\Users\&lt; user name &gt;\AppData\Local\Programs\Python\Python37\Scripts"</w:t>
+        <w:t>"C:\Users\&lt; user name &gt;\</w:t>
+      </w:r>
+      <w:proofErr w:type="spellStart"/>
+      <w:r>
+        <w:t>AppData</w:t>
+      </w:r>
+      <w:proofErr w:type="spellEnd"/>
+      <w:r>
+        <w:t>\Local\Programs\Python\Python37\Scripts"</w:t>
       </w:r>
       <w:r>
         <w:t>.</w:t>
@@ -375,10 +399,26 @@
         </w:numPr>
       </w:pPr>
       <w:r>
-        <w:t>In CMD use the command “pip install virtualenv”</w:t>
-      </w:r>
-      <w:r>
-        <w:t xml:space="preserve"> to install in Python virtualenv.</w:t>
+        <w:t xml:space="preserve">In CMD use the command “pip install </w:t>
+      </w:r>
+      <w:proofErr w:type="spellStart"/>
+      <w:r>
+        <w:t>virtualenv</w:t>
+      </w:r>
+      <w:proofErr w:type="spellEnd"/>
+      <w:r>
+        <w:t>”</w:t>
+      </w:r>
+      <w:r>
+        <w:t xml:space="preserve"> to install in Python </w:t>
+      </w:r>
+      <w:proofErr w:type="spellStart"/>
+      <w:r>
+        <w:t>virtualenv</w:t>
+      </w:r>
+      <w:proofErr w:type="spellEnd"/>
+      <w:r>
+        <w:t>.</w:t>
       </w:r>
     </w:p>
     <w:p>
@@ -437,8 +477,13 @@
       <w:r>
         <w:t>“</w:t>
       </w:r>
-      <w:r>
-        <w:t>virutalenv &lt;path to where you want the virtual environment&gt;</w:t>
+      <w:proofErr w:type="spellStart"/>
+      <w:r>
+        <w:t>virutalenv</w:t>
+      </w:r>
+      <w:proofErr w:type="spellEnd"/>
+      <w:r>
+        <w:t xml:space="preserve"> &lt;path to where you want the virtual environment&gt;</w:t>
       </w:r>
       <w:r>
         <w:t>”</w:t>
@@ -504,7 +549,15 @@
         </w:numPr>
       </w:pPr>
       <w:r>
-        <w:t xml:space="preserve">Now that the virtual environment is activated we need to install Django </w:t>
+        <w:t xml:space="preserve">Now that the virtual environment is </w:t>
+      </w:r>
+      <w:proofErr w:type="gramStart"/>
+      <w:r>
+        <w:t>activated</w:t>
+      </w:r>
+      <w:proofErr w:type="gramEnd"/>
+      <w:r>
+        <w:t xml:space="preserve"> we need to install Django </w:t>
       </w:r>
       <w:r>
         <w:t xml:space="preserve">and Boto3 </w:t>
@@ -555,6 +608,147 @@
         </w:numPr>
       </w:pPr>
       <w:r>
+        <w:t>Run the command “pip -r requirements.txt”</w:t>
+      </w:r>
+      <w:r>
+        <w:t xml:space="preserve"> (this installs all the used libraries)</w:t>
+      </w:r>
+    </w:p>
+    <w:p>
+      <w:pPr>
+        <w:pStyle w:val="ListParagraph"/>
+        <w:numPr>
+          <w:ilvl w:val="0"/>
+          <w:numId w:val="1"/>
+        </w:numPr>
+      </w:pPr>
+      <w:r>
+        <w:t xml:space="preserve">You will need to make a “keys.txt” file. </w:t>
+      </w:r>
+      <w:r>
+        <w:t xml:space="preserve">Our program uses AWS credentials from an external file not on the GitHub to use AWS functions so transcribe and comprehend calls will not work unless we provide you with that file. This is a “keys.txt” file that has the credentials in the format </w:t>
+      </w:r>
+      <w:r>
+        <w:lastRenderedPageBreak/>
+        <w:t>“{"aws_access_key_id":"”,</w:t>
+      </w:r>
+      <w:proofErr w:type="spellStart"/>
+      <w:r>
+        <w:t>aws_secret_access_key</w:t>
+      </w:r>
+      <w:proofErr w:type="spellEnd"/>
+      <w:r>
+        <w:t>":""}” (just remove outer quotation marks and fill in the blanks with the keys, this is just a dictionary) and is under the directory “</w:t>
+      </w:r>
+      <w:proofErr w:type="spellStart"/>
+      <w:r>
+        <w:t>SeniorDesign-SpeechCapture</w:t>
+      </w:r>
+      <w:proofErr w:type="spellEnd"/>
+      <w:r>
+        <w:t>\Django-</w:t>
+      </w:r>
+      <w:proofErr w:type="spellStart"/>
+      <w:r>
+        <w:t>SpeechCapture</w:t>
+      </w:r>
+      <w:proofErr w:type="spellEnd"/>
+      <w:r>
+        <w:t>\</w:t>
+      </w:r>
+      <w:proofErr w:type="spellStart"/>
+      <w:r>
+        <w:t>webapp</w:t>
+      </w:r>
+      <w:proofErr w:type="spellEnd"/>
+      <w:r>
+        <w:t>\”</w:t>
+      </w:r>
+    </w:p>
+    <w:p>
+      <w:pPr>
+        <w:pStyle w:val="ListParagraph"/>
+        <w:numPr>
+          <w:ilvl w:val="0"/>
+          <w:numId w:val="1"/>
+        </w:numPr>
+      </w:pPr>
+      <w:r>
+        <w:t xml:space="preserve">Need to change the </w:t>
+      </w:r>
+      <w:proofErr w:type="spellStart"/>
+      <w:r>
+        <w:t>bucket_name</w:t>
+      </w:r>
+      <w:proofErr w:type="spellEnd"/>
+      <w:r>
+        <w:t xml:space="preserve"> variable in views.py to the name of your bucket in S3, also it is a good idea to make the bucket public so that our app can access the files (also need to change S# link in </w:t>
+      </w:r>
+      <w:r>
+        <w:t>Django-</w:t>
+      </w:r>
+      <w:proofErr w:type="spellStart"/>
+      <w:r>
+        <w:t>SpeechCapture</w:t>
+      </w:r>
+      <w:proofErr w:type="spellEnd"/>
+      <w:r>
+        <w:t>\</w:t>
+      </w:r>
+      <w:proofErr w:type="spellStart"/>
+      <w:r>
+        <w:t>webapp</w:t>
+      </w:r>
+      <w:proofErr w:type="spellEnd"/>
+      <w:r>
+        <w:t>\templates\</w:t>
+      </w:r>
+      <w:proofErr w:type="spellStart"/>
+      <w:r>
+        <w:t>webapp</w:t>
+      </w:r>
+      <w:proofErr w:type="spellEnd"/>
+      <w:r>
+        <w:t>\transcript.html to new bucket URL)</w:t>
+      </w:r>
+    </w:p>
+    <w:p>
+      <w:pPr>
+        <w:pStyle w:val="ListParagraph"/>
+        <w:numPr>
+          <w:ilvl w:val="0"/>
+          <w:numId w:val="1"/>
+        </w:numPr>
+      </w:pPr>
+      <w:r>
+        <w:t>NLTK files are needed to run the analysis. To install these use command “</w:t>
+      </w:r>
+      <w:r>
+        <w:t xml:space="preserve">python -m </w:t>
+      </w:r>
+      <w:proofErr w:type="spellStart"/>
+      <w:proofErr w:type="gramStart"/>
+      <w:r>
+        <w:t>nltk.downloader</w:t>
+      </w:r>
+      <w:proofErr w:type="spellEnd"/>
+      <w:proofErr w:type="gramEnd"/>
+      <w:r>
+        <w:t xml:space="preserve"> all</w:t>
+      </w:r>
+      <w:r>
+        <w:t>” (This may take a while as it is over 3GB of data.)</w:t>
+      </w:r>
+    </w:p>
+    <w:p>
+      <w:pPr>
+        <w:pStyle w:val="ListParagraph"/>
+        <w:numPr>
+          <w:ilvl w:val="0"/>
+          <w:numId w:val="1"/>
+        </w:numPr>
+      </w:pPr>
+      <w:r>
         <w:t>Run the Django application on your loc</w:t>
       </w:r>
       <w:r>
@@ -570,7 +764,15 @@
         </w:numPr>
       </w:pPr>
       <w:r>
-        <w:t>“python manage.py runserver”</w:t>
+        <w:t xml:space="preserve">“python manage.py </w:t>
+      </w:r>
+      <w:proofErr w:type="spellStart"/>
+      <w:r>
+        <w:t>runserver</w:t>
+      </w:r>
+      <w:proofErr w:type="spellEnd"/>
+      <w:r>
+        <w:t>”</w:t>
       </w:r>
     </w:p>
     <w:p>
@@ -582,11 +784,18 @@
         </w:numPr>
       </w:pPr>
       <w:r>
-        <w:lastRenderedPageBreak/>
         <w:t xml:space="preserve">Now that our Django </w:t>
       </w:r>
       <w:r>
-        <w:t xml:space="preserve">application is running we can access it by opening our browser and going to </w:t>
+        <w:t xml:space="preserve">application is </w:t>
+      </w:r>
+      <w:proofErr w:type="gramStart"/>
+      <w:r>
+        <w:t>running</w:t>
+      </w:r>
+      <w:proofErr w:type="gramEnd"/>
+      <w:r>
+        <w:t xml:space="preserve"> we can access it by opening our browser and going to </w:t>
       </w:r>
       <w:hyperlink r:id="rId8" w:history="1">
         <w:r>
@@ -635,6 +844,9 @@
       <w:r>
         <w:t>Notes on Django</w:t>
       </w:r>
+      <w:r>
+        <w:t xml:space="preserve"> and Our Program</w:t>
+      </w:r>
     </w:p>
     <w:p>
       <w:r>
@@ -650,7 +862,15 @@
         <w:t>Django-SpeechCapture/webapp/</w:t>
       </w:r>
       <w:r>
-        <w:t xml:space="preserve">urls.py file we describe all of the URLs </w:t>
+        <w:t xml:space="preserve">urls.py file we describe </w:t>
+      </w:r>
+      <w:proofErr w:type="gramStart"/>
+      <w:r>
+        <w:t>all of</w:t>
+      </w:r>
+      <w:proofErr w:type="gramEnd"/>
+      <w:r>
+        <w:t xml:space="preserve"> the URLs </w:t>
       </w:r>
       <w:r>
         <w:t>of our application</w:t>
@@ -663,8 +883,13 @@
       <w:r>
         <w:t xml:space="preserve">a) e.g. </w:t>
       </w:r>
-      <w:r>
-        <w:t>path('transcript/', views.transcript1, name='transcript')</w:t>
+      <w:proofErr w:type="gramStart"/>
+      <w:r>
+        <w:t>path(</w:t>
+      </w:r>
+      <w:proofErr w:type="gramEnd"/>
+      <w:r>
+        <w:t>'transcript/', views.transcript1, name='transcript')</w:t>
       </w:r>
       <w:r>
         <w:t xml:space="preserve"> describes the URL “</w:t>
@@ -701,11 +926,24 @@
         <w:t xml:space="preserve"> </w:t>
       </w:r>
       <w:r>
-        <w:t xml:space="preserve">we describe all of the </w:t>
-      </w:r>
-      <w:r>
-        <w:t>“views/pages” of our webapp</w:t>
-      </w:r>
+        <w:t xml:space="preserve">we describe </w:t>
+      </w:r>
+      <w:proofErr w:type="gramStart"/>
+      <w:r>
+        <w:t>all of</w:t>
+      </w:r>
+      <w:proofErr w:type="gramEnd"/>
+      <w:r>
+        <w:t xml:space="preserve"> the </w:t>
+      </w:r>
+      <w:r>
+        <w:t xml:space="preserve">“views/pages” of our </w:t>
+      </w:r>
+      <w:proofErr w:type="spellStart"/>
+      <w:r>
+        <w:t>webapp</w:t>
+      </w:r>
+      <w:proofErr w:type="spellEnd"/>
     </w:p>
     <w:p>
       <w:pPr>
@@ -742,7 +980,31 @@
         <w:t>function “index(request)” in views.py takes a http request and returns  a render (</w:t>
       </w:r>
       <w:r>
-        <w:t>return render(request, 'webapp/home.html', {'directory': directory_new, 'directory2': directory_old})</w:t>
+        <w:t>return render(request, '</w:t>
+      </w:r>
+      <w:proofErr w:type="spellStart"/>
+      <w:r>
+        <w:t>webapp</w:t>
+      </w:r>
+      <w:proofErr w:type="spellEnd"/>
+      <w:r>
+        <w:t xml:space="preserve">/home.html', {'directory': </w:t>
+      </w:r>
+      <w:proofErr w:type="spellStart"/>
+      <w:r>
+        <w:t>directory_new</w:t>
+      </w:r>
+      <w:proofErr w:type="spellEnd"/>
+      <w:r>
+        <w:t xml:space="preserve">, 'directory2': </w:t>
+      </w:r>
+      <w:proofErr w:type="spellStart"/>
+      <w:r>
+        <w:t>directory_old</w:t>
+      </w:r>
+      <w:proofErr w:type="spellEnd"/>
+      <w:r>
+        <w:t>})</w:t>
       </w:r>
       <w:r>
         <w:t xml:space="preserve">) that has the html to be displayed as well as the variables that will be passed into the HTML </w:t>
@@ -756,16 +1018,214 @@
         <w:ind w:left="405"/>
       </w:pPr>
       <w:r>
-        <w:t xml:space="preserve">3. Our program uses AWS credentials from an external file not on the GitHub to use AWS functions so </w:t>
-      </w:r>
-      <w:r>
-        <w:t xml:space="preserve">transcribe and comprehend calls will not work unless we provide you with </w:t>
-      </w:r>
-      <w:r>
-        <w:t>that file.</w:t>
+        <w:t xml:space="preserve">4. To deploy to AWS Elastic beanstalk you need to use the Elastic Beanstalk CLI. More information here: </w:t>
+      </w:r>
+      <w:hyperlink r:id="rId10" w:history="1">
+        <w:r>
+          <w:rPr>
+            <w:rStyle w:val="Hyperlink"/>
+          </w:rPr>
+          <w:t>https://docs.aws.amazon.com/elasticbeanstalk/latest/dg/create-deploy-python-django.html</w:t>
+        </w:r>
+      </w:hyperlink>
+      <w:r>
+        <w:t xml:space="preserve"> </w:t>
+      </w:r>
+    </w:p>
+    <w:p>
+      <w:pPr>
+        <w:ind w:left="405"/>
+      </w:pPr>
+      <w:r>
+        <w:t xml:space="preserve">5. When deploying to elastic beanstalk </w:t>
+      </w:r>
+      <w:r>
+        <w:t>the command in “</w:t>
+      </w:r>
+      <w:r>
+        <w:t>Django-</w:t>
+      </w:r>
+      <w:proofErr w:type="spellStart"/>
+      <w:r>
+        <w:t>SpeechCapture</w:t>
+      </w:r>
+      <w:proofErr w:type="spellEnd"/>
+      <w:r>
+        <w:t>\.</w:t>
+      </w:r>
+      <w:proofErr w:type="spellStart"/>
+      <w:r>
+        <w:t>ebextensions</w:t>
+      </w:r>
+      <w:proofErr w:type="spellEnd"/>
+      <w:r>
+        <w:t>”</w:t>
+      </w:r>
+      <w:r>
+        <w:t xml:space="preserve"> there is a  “</w:t>
+      </w:r>
+      <w:proofErr w:type="spellStart"/>
+      <w:r>
+        <w:t>django.config</w:t>
+      </w:r>
+      <w:proofErr w:type="spellEnd"/>
+      <w:r>
+        <w:t>” which has a command in it that you will need to change the red portion of “</w:t>
+      </w:r>
+      <w:proofErr w:type="spellStart"/>
+      <w:r>
+        <w:t>aws</w:t>
+      </w:r>
+      <w:proofErr w:type="spellEnd"/>
+      <w:r>
+        <w:t xml:space="preserve"> s3 cp s3://</w:t>
+      </w:r>
+      <w:r>
+        <w:rPr>
+          <w:color w:val="FF0000"/>
+        </w:rPr>
+        <w:t xml:space="preserve">elasticbeanstalk-us-west-2-614262400641/nltk_data </w:t>
+      </w:r>
+      <w:r>
+        <w:t>/</w:t>
+      </w:r>
+      <w:proofErr w:type="spellStart"/>
+      <w:r>
+        <w:t>usr</w:t>
+      </w:r>
+      <w:proofErr w:type="spellEnd"/>
+      <w:r>
+        <w:t>/local/share/</w:t>
+      </w:r>
+      <w:proofErr w:type="spellStart"/>
+      <w:r>
+        <w:t>nltk_data</w:t>
+      </w:r>
+      <w:proofErr w:type="spellEnd"/>
+      <w:r>
+        <w:t>/ --recursive</w:t>
+      </w:r>
+      <w:r>
+        <w:t xml:space="preserve">” changing it to the name of the bucket/folder in your S3 that has </w:t>
+      </w:r>
+      <w:r>
+        <w:t>a copy of the</w:t>
+      </w:r>
+      <w:r>
+        <w:t xml:space="preserve"> NLTK </w:t>
+      </w:r>
+      <w:r>
+        <w:t>data</w:t>
+      </w:r>
+      <w:r>
+        <w:t xml:space="preserve"> you downloaded in the steps above (the default location for NLTK data on Windows 10 is “</w:t>
+      </w:r>
+      <w:r>
+        <w:t>C:\Users\</w:t>
+      </w:r>
+      <w:r>
+        <w:t>&lt;USERNAME&gt;</w:t>
+      </w:r>
+      <w:r>
+        <w:t>\</w:t>
+      </w:r>
+      <w:proofErr w:type="spellStart"/>
+      <w:r>
+        <w:t>AppData</w:t>
+      </w:r>
+      <w:proofErr w:type="spellEnd"/>
+      <w:r>
+        <w:t>\Roaming\</w:t>
+      </w:r>
+      <w:proofErr w:type="spellStart"/>
+      <w:r>
+        <w:t>nltk_data</w:t>
+      </w:r>
+      <w:proofErr w:type="spellEnd"/>
+      <w:r>
+        <w:t>”</w:t>
+      </w:r>
+      <w:r>
+        <w:t>, change the username to the name of the account you are on</w:t>
+      </w:r>
+      <w:r>
+        <w:t>, just copy from your local disk to S3</w:t>
+      </w:r>
+      <w:r>
+        <w:t xml:space="preserve"> and change the pat</w:t>
+      </w:r>
+      <w:r>
+        <w:t>h like said above.</w:t>
+      </w:r>
+      <w:r>
+        <w:t>)</w:t>
+      </w:r>
+      <w:r>
+        <w:t xml:space="preserve"> </w:t>
+      </w:r>
+    </w:p>
+    <w:p>
+      <w:pPr>
+        <w:ind w:left="405"/>
+      </w:pPr>
+      <w:r>
+        <w:lastRenderedPageBreak/>
+        <w:t xml:space="preserve">6. To edit </w:t>
+      </w:r>
+      <w:proofErr w:type="spellStart"/>
+      <w:r>
+        <w:t>javascript</w:t>
+      </w:r>
+      <w:proofErr w:type="spellEnd"/>
+      <w:r>
+        <w:t xml:space="preserve"> files and still keep your application working when uploaded and hosted on AWS edit the </w:t>
+      </w:r>
+      <w:proofErr w:type="spellStart"/>
+      <w:r>
+        <w:t>javascript</w:t>
+      </w:r>
+      <w:proofErr w:type="spellEnd"/>
+      <w:r>
+        <w:t xml:space="preserve"> files in directory “</w:t>
+      </w:r>
+      <w:r>
+        <w:t>Django-</w:t>
+      </w:r>
+      <w:proofErr w:type="spellStart"/>
+      <w:r>
+        <w:t>SpeechCapture</w:t>
+      </w:r>
+      <w:proofErr w:type="spellEnd"/>
+      <w:r>
+        <w:t>\</w:t>
+      </w:r>
+      <w:proofErr w:type="spellStart"/>
+      <w:r>
+        <w:t>static_files</w:t>
+      </w:r>
+      <w:proofErr w:type="spellEnd"/>
+      <w:r>
+        <w:t xml:space="preserve">\” then before deploying run command “python manage.py </w:t>
+      </w:r>
+      <w:proofErr w:type="spellStart"/>
+      <w:r>
+        <w:t>collectstatic</w:t>
+      </w:r>
+      <w:proofErr w:type="spellEnd"/>
+      <w:r>
+        <w:t xml:space="preserve">” to update the JS files in </w:t>
+      </w:r>
+      <w:r>
+        <w:t>“</w:t>
+      </w:r>
+      <w:r>
+        <w:t>Django-SpeechCapture\static</w:t>
       </w:r>
       <w:bookmarkStart w:id="0" w:name="_GoBack"/>
       <w:bookmarkEnd w:id="0"/>
+      <w:r>
+        <w:t>\”</w:t>
+      </w:r>
     </w:p>
     <w:p/>
     <w:sectPr>

</xml_diff>